<commit_message>
Update Notebook 6 - Express.js POST Requests.docx
</commit_message>
<xml_diff>
--- a/Notebook 6 - Express.js POST Requests.docx
+++ b/Notebook 6 - Express.js POST Requests.docx
@@ -7,23 +7,21 @@
       <w:pPr>
         <w:pStyle w:val="Title"/>
       </w:pPr>
-      <w:bookmarkStart w:id="0" w:name="_GoBack"/>
+      <w:proofErr w:type="spellStart"/>
+      <w:r>
+        <w:t>ExpressJS</w:t>
+      </w:r>
+      <w:proofErr w:type="spellEnd"/>
+      <w:r>
+        <w:t xml:space="preserve"> Post Requests</w:t>
+      </w:r>
+    </w:p>
+    <w:p>
+      <w:pPr>
+        <w:pStyle w:val="Heading1"/>
+      </w:pPr>
+      <w:bookmarkStart w:id="0" w:name="_824km2ps71x1" w:colFirst="0" w:colLast="0"/>
       <w:bookmarkEnd w:id="0"/>
-      <w:proofErr w:type="spellStart"/>
-      <w:r>
-        <w:t>ExpressJS</w:t>
-      </w:r>
-      <w:proofErr w:type="spellEnd"/>
-      <w:r>
-        <w:t xml:space="preserve"> Post Requests</w:t>
-      </w:r>
-    </w:p>
-    <w:p>
-      <w:pPr>
-        <w:pStyle w:val="Heading1"/>
-      </w:pPr>
-      <w:bookmarkStart w:id="1" w:name="_824km2ps71x1" w:colFirst="0" w:colLast="0"/>
-      <w:bookmarkEnd w:id="1"/>
       <w:r>
         <w:t>Requirements</w:t>
       </w:r>
@@ -47,8 +45,8 @@
       <w:pPr>
         <w:pStyle w:val="Heading1"/>
       </w:pPr>
-      <w:bookmarkStart w:id="2" w:name="_rfgpcdmwumw9" w:colFirst="0" w:colLast="0"/>
-      <w:bookmarkEnd w:id="2"/>
+      <w:bookmarkStart w:id="1" w:name="_rfgpcdmwumw9" w:colFirst="0" w:colLast="0"/>
+      <w:bookmarkEnd w:id="1"/>
       <w:r>
         <w:t>How to create a POST endpoint in ExpressJS</w:t>
       </w:r>
@@ -414,6 +412,9 @@
       <w:pPr>
         <w:pStyle w:val="Codeblock"/>
       </w:pPr>
+      <w:r>
+        <w:t>//this logs that the comment successfully writes to the file</w:t>
+      </w:r>
     </w:p>
     <w:p>
       <w:pPr>
@@ -517,6 +518,22 @@
         <w:pStyle w:val="Codeblock"/>
       </w:pPr>
       <w:r>
+        <w:t>//this logs</w:t>
+      </w:r>
+      <w:r>
+        <w:t xml:space="preserve"> to the console</w:t>
+      </w:r>
+      <w:bookmarkStart w:id="2" w:name="_GoBack"/>
+      <w:bookmarkEnd w:id="2"/>
+      <w:r>
+        <w:t xml:space="preserve"> that you are missing one or more parameters</w:t>
+      </w:r>
+    </w:p>
+    <w:p>
+      <w:pPr>
+        <w:pStyle w:val="Codeblock"/>
+      </w:pPr>
+      <w:r>
         <w:t xml:space="preserve">  } else if </w:t>
       </w:r>
       <w:proofErr w:type="gramStart"/>
@@ -615,6 +632,11 @@
       <w:r>
         <w:t xml:space="preserve">  }</w:t>
       </w:r>
+    </w:p>
+    <w:p>
+      <w:pPr>
+        <w:pStyle w:val="Codeblock"/>
+      </w:pPr>
     </w:p>
     <w:p>
       <w:pPr>
@@ -1918,7 +1940,7 @@
 </file>
 
 <file path=customXml/itemProps1.xml><?xml version="1.0" encoding="utf-8"?>
-<ds:datastoreItem xmlns:ds="http://schemas.openxmlformats.org/officeDocument/2006/customXml" ds:itemID="{C596F7D3-689D-46CE-A4FA-2B37A511D96C}">
+<ds:datastoreItem xmlns:ds="http://schemas.openxmlformats.org/officeDocument/2006/customXml" ds:itemID="{D259A38A-8DE3-4CB2-BDA9-20936F439B90}">
   <ds:schemaRefs>
     <ds:schemaRef ds:uri="http://schemas.openxmlformats.org/officeDocument/2006/bibliography"/>
   </ds:schemaRefs>

</xml_diff>